<commit_message>
Uppdated comments and documentation
</commit_message>
<xml_diff>
--- a/Documentation/Rapporten.docx
+++ b/Documentation/Rapporten.docx
@@ -50,11 +50,52 @@
       <w:pPr>
         <w:spacing w:after="175" w:line="259" w:lineRule="auto"/>
         <w:ind w:left="0" w:firstLine="0"/>
+        <w:rPr>
+          <w:sz w:val="28"/>
+          <w:szCs w:val="28"/>
+        </w:rPr>
       </w:pPr>
       <w:r>
         <w:rPr>
           <w:rFonts w:ascii="Calibri" w:eastAsia="Calibri" w:hAnsi="Calibri" w:cs="Calibri"/>
           <w:sz w:val="22"/>
+        </w:rPr>
+        <w:t xml:space="preserve"> </w:t>
+      </w:r>
+      <w:proofErr w:type="spellStart"/>
+      <w:r>
+        <w:rPr>
+          <w:rFonts w:eastAsia="Calibri"/>
+          <w:sz w:val="28"/>
+          <w:szCs w:val="28"/>
+        </w:rPr>
+        <w:t>Github</w:t>
+      </w:r>
+      <w:proofErr w:type="spellEnd"/>
+      <w:r>
+        <w:rPr>
+          <w:rFonts w:eastAsia="Calibri"/>
+          <w:sz w:val="28"/>
+          <w:szCs w:val="28"/>
+        </w:rPr>
+        <w:t xml:space="preserve"> repo: </w:t>
+      </w:r>
+      <w:hyperlink r:id="rId7" w:history="1">
+        <w:r>
+          <w:rPr>
+            <w:rStyle w:val="Hyperlnk"/>
+            <w:rFonts w:eastAsia="Calibri"/>
+            <w:sz w:val="28"/>
+            <w:szCs w:val="28"/>
+          </w:rPr>
+          <w:t>https://github.com/LindaKjellberg/STM32_UART_LED.git</w:t>
+        </w:r>
+      </w:hyperlink>
+      <w:r>
+        <w:rPr>
+          <w:rFonts w:eastAsia="Calibri"/>
+          <w:sz w:val="28"/>
+          <w:szCs w:val="28"/>
         </w:rPr>
         <w:t xml:space="preserve"> </w:t>
       </w:r>
@@ -147,8 +188,14 @@
           <w:pPr>
             <w:pStyle w:val="Innehll1"/>
             <w:tabs>
-              <w:tab w:val="right" w:leader="dot" w:pos="9004"/>
+              <w:tab w:val="right" w:leader="dot" w:pos="8993"/>
             </w:tabs>
+            <w:rPr>
+              <w:rFonts w:asciiTheme="minorHAnsi" w:eastAsiaTheme="minorEastAsia" w:hAnsiTheme="minorHAnsi" w:cstheme="minorBidi"/>
+              <w:noProof/>
+              <w:color w:val="auto"/>
+              <w:sz w:val="22"/>
+            </w:rPr>
           </w:pPr>
           <w:r>
             <w:fldChar w:fldCharType="begin"/>
@@ -159,26 +206,60 @@
           <w:r>
             <w:fldChar w:fldCharType="separate"/>
           </w:r>
-          <w:hyperlink w:anchor="_Toc6624">
+          <w:hyperlink w:anchor="_Toc134998097" w:history="1">
             <w:r>
+              <w:rPr>
+                <w:rStyle w:val="Hyperlnk"/>
+                <w:noProof/>
+              </w:rPr>
               <w:t>Inledning</w:t>
             </w:r>
             <w:r>
+              <w:rPr>
+                <w:noProof/>
+                <w:webHidden/>
+              </w:rPr>
               <w:tab/>
             </w:r>
             <w:r>
+              <w:rPr>
+                <w:noProof/>
+                <w:webHidden/>
+              </w:rPr>
               <w:fldChar w:fldCharType="begin"/>
             </w:r>
             <w:r>
-              <w:instrText>PAGEREF _Toc6624 \h</w:instrText>
+              <w:rPr>
+                <w:noProof/>
+                <w:webHidden/>
+              </w:rPr>
+              <w:instrText xml:space="preserve"> PAGEREF _Toc134998097 \h </w:instrText>
             </w:r>
             <w:r>
+              <w:rPr>
+                <w:noProof/>
+                <w:webHidden/>
+              </w:rPr>
+            </w:r>
+            <w:r>
+              <w:rPr>
+                <w:noProof/>
+                <w:webHidden/>
+              </w:rPr>
               <w:fldChar w:fldCharType="separate"/>
             </w:r>
             <w:r>
-              <w:t xml:space="preserve">3 </w:t>
+              <w:rPr>
+                <w:noProof/>
+                <w:webHidden/>
+              </w:rPr>
+              <w:t>3</w:t>
             </w:r>
             <w:r>
+              <w:rPr>
+                <w:noProof/>
+                <w:webHidden/>
+              </w:rPr>
               <w:fldChar w:fldCharType="end"/>
             </w:r>
           </w:hyperlink>
@@ -187,32 +268,69 @@
           <w:pPr>
             <w:pStyle w:val="Innehll1"/>
             <w:tabs>
-              <w:tab w:val="right" w:leader="dot" w:pos="9004"/>
+              <w:tab w:val="right" w:leader="dot" w:pos="8993"/>
             </w:tabs>
+            <w:rPr>
+              <w:rFonts w:asciiTheme="minorHAnsi" w:eastAsiaTheme="minorEastAsia" w:hAnsiTheme="minorHAnsi" w:cstheme="minorBidi"/>
+              <w:noProof/>
+              <w:color w:val="auto"/>
+              <w:sz w:val="22"/>
+            </w:rPr>
           </w:pPr>
-          <w:hyperlink w:anchor="_Toc6625">
+          <w:hyperlink w:anchor="_Toc134998098" w:history="1">
             <w:r>
-              <w:t>D</w:t>
+              <w:rPr>
+                <w:rStyle w:val="Hyperlnk"/>
+                <w:noProof/>
+              </w:rPr>
+              <w:t>Dagbok</w:t>
             </w:r>
             <w:r>
-              <w:t>agbok</w:t>
-            </w:r>
-            <w:r>
+              <w:rPr>
+                <w:noProof/>
+                <w:webHidden/>
+              </w:rPr>
               <w:tab/>
             </w:r>
             <w:r>
+              <w:rPr>
+                <w:noProof/>
+                <w:webHidden/>
+              </w:rPr>
               <w:fldChar w:fldCharType="begin"/>
             </w:r>
             <w:r>
-              <w:instrText>PAGEREF _Toc6625 \h</w:instrText>
+              <w:rPr>
+                <w:noProof/>
+                <w:webHidden/>
+              </w:rPr>
+              <w:instrText xml:space="preserve"> PAGEREF _Toc134998098 \h </w:instrText>
             </w:r>
             <w:r>
+              <w:rPr>
+                <w:noProof/>
+                <w:webHidden/>
+              </w:rPr>
+            </w:r>
+            <w:r>
+              <w:rPr>
+                <w:noProof/>
+                <w:webHidden/>
+              </w:rPr>
               <w:fldChar w:fldCharType="separate"/>
             </w:r>
             <w:r>
-              <w:t xml:space="preserve">4 </w:t>
+              <w:rPr>
+                <w:noProof/>
+                <w:webHidden/>
+              </w:rPr>
+              <w:t>4</w:t>
             </w:r>
             <w:r>
+              <w:rPr>
+                <w:noProof/>
+                <w:webHidden/>
+              </w:rPr>
               <w:fldChar w:fldCharType="end"/>
             </w:r>
           </w:hyperlink>
@@ -221,32 +339,69 @@
           <w:pPr>
             <w:pStyle w:val="Innehll1"/>
             <w:tabs>
-              <w:tab w:val="right" w:leader="dot" w:pos="9004"/>
+              <w:tab w:val="right" w:leader="dot" w:pos="8993"/>
             </w:tabs>
+            <w:rPr>
+              <w:rFonts w:asciiTheme="minorHAnsi" w:eastAsiaTheme="minorEastAsia" w:hAnsiTheme="minorHAnsi" w:cstheme="minorBidi"/>
+              <w:noProof/>
+              <w:color w:val="auto"/>
+              <w:sz w:val="22"/>
+            </w:rPr>
           </w:pPr>
-          <w:hyperlink w:anchor="_Toc6626">
+          <w:hyperlink w:anchor="_Toc134998099" w:history="1">
             <w:r>
+              <w:rPr>
+                <w:rStyle w:val="Hyperlnk"/>
+                <w:noProof/>
+              </w:rPr>
               <w:t>Resultat</w:t>
             </w:r>
             <w:r>
-              <w:t xml:space="preserve">  </w:t>
-            </w:r>
-            <w:r>
+              <w:rPr>
+                <w:noProof/>
+                <w:webHidden/>
+              </w:rPr>
               <w:tab/>
             </w:r>
             <w:r>
+              <w:rPr>
+                <w:noProof/>
+                <w:webHidden/>
+              </w:rPr>
               <w:fldChar w:fldCharType="begin"/>
             </w:r>
             <w:r>
-              <w:instrText>PAGEREF _Toc6626 \h</w:instrText>
+              <w:rPr>
+                <w:noProof/>
+                <w:webHidden/>
+              </w:rPr>
+              <w:instrText xml:space="preserve"> PAGEREF _Toc134998099 \h </w:instrText>
             </w:r>
             <w:r>
+              <w:rPr>
+                <w:noProof/>
+                <w:webHidden/>
+              </w:rPr>
+            </w:r>
+            <w:r>
+              <w:rPr>
+                <w:noProof/>
+                <w:webHidden/>
+              </w:rPr>
               <w:fldChar w:fldCharType="separate"/>
             </w:r>
             <w:r>
-              <w:t xml:space="preserve">6 </w:t>
+              <w:rPr>
+                <w:noProof/>
+                <w:webHidden/>
+              </w:rPr>
+              <w:t>5</w:t>
             </w:r>
             <w:r>
+              <w:rPr>
+                <w:noProof/>
+                <w:webHidden/>
+              </w:rPr>
               <w:fldChar w:fldCharType="end"/>
             </w:r>
           </w:hyperlink>
@@ -255,32 +410,69 @@
           <w:pPr>
             <w:pStyle w:val="Innehll1"/>
             <w:tabs>
-              <w:tab w:val="right" w:leader="dot" w:pos="9004"/>
+              <w:tab w:val="right" w:leader="dot" w:pos="8993"/>
             </w:tabs>
+            <w:rPr>
+              <w:rFonts w:asciiTheme="minorHAnsi" w:eastAsiaTheme="minorEastAsia" w:hAnsiTheme="minorHAnsi" w:cstheme="minorBidi"/>
+              <w:noProof/>
+              <w:color w:val="auto"/>
+              <w:sz w:val="22"/>
+            </w:rPr>
           </w:pPr>
-          <w:hyperlink w:anchor="_Toc6627">
+          <w:hyperlink w:anchor="_Toc134998100" w:history="1">
             <w:r>
-              <w:t>Referens</w:t>
+              <w:rPr>
+                <w:rStyle w:val="Hyperlnk"/>
+                <w:noProof/>
+              </w:rPr>
+              <w:t>Referenser</w:t>
             </w:r>
             <w:r>
-              <w:t>er</w:t>
-            </w:r>
-            <w:r>
+              <w:rPr>
+                <w:noProof/>
+                <w:webHidden/>
+              </w:rPr>
               <w:tab/>
             </w:r>
             <w:r>
+              <w:rPr>
+                <w:noProof/>
+                <w:webHidden/>
+              </w:rPr>
               <w:fldChar w:fldCharType="begin"/>
             </w:r>
             <w:r>
-              <w:instrText>PAGEREF _Toc6627 \h</w:instrText>
+              <w:rPr>
+                <w:noProof/>
+                <w:webHidden/>
+              </w:rPr>
+              <w:instrText xml:space="preserve"> PAGEREF _Toc134998100 \h </w:instrText>
             </w:r>
             <w:r>
+              <w:rPr>
+                <w:noProof/>
+                <w:webHidden/>
+              </w:rPr>
+            </w:r>
+            <w:r>
+              <w:rPr>
+                <w:noProof/>
+                <w:webHidden/>
+              </w:rPr>
               <w:fldChar w:fldCharType="separate"/>
             </w:r>
             <w:r>
-              <w:t xml:space="preserve">8 </w:t>
+              <w:rPr>
+                <w:noProof/>
+                <w:webHidden/>
+              </w:rPr>
+              <w:t>8</w:t>
             </w:r>
             <w:r>
+              <w:rPr>
+                <w:noProof/>
+                <w:webHidden/>
+              </w:rPr>
               <w:fldChar w:fldCharType="end"/>
             </w:r>
           </w:hyperlink>
@@ -389,51 +581,12 @@
         <w:spacing w:after="227"/>
         <w:ind w:left="-5"/>
       </w:pPr>
+      <w:bookmarkStart w:id="0" w:name="_Toc134998097"/>
       <w:r>
         <w:lastRenderedPageBreak/>
         <w:t>Inledning</w:t>
       </w:r>
-    </w:p>
-    <w:p>
-      <w:r>
-        <w:t>Skriv en inledning som förklarar:</w:t>
-      </w:r>
-    </w:p>
-    <w:p>
-      <w:pPr>
-        <w:pStyle w:val="Liststycke"/>
-        <w:numPr>
-          <w:ilvl w:val="0"/>
-          <w:numId w:val="2"/>
-        </w:numPr>
-      </w:pPr>
-      <w:r>
-        <w:t>Vad är syftet med rapporten</w:t>
-      </w:r>
-    </w:p>
-    <w:p>
-      <w:pPr>
-        <w:pStyle w:val="Liststycke"/>
-        <w:numPr>
-          <w:ilvl w:val="0"/>
-          <w:numId w:val="2"/>
-        </w:numPr>
-      </w:pPr>
-      <w:r>
-        <w:t>Vad är syftet med arbetet som vi har gjort</w:t>
-      </w:r>
-    </w:p>
-    <w:p>
-      <w:pPr>
-        <w:pStyle w:val="Liststycke"/>
-        <w:numPr>
-          <w:ilvl w:val="0"/>
-          <w:numId w:val="2"/>
-        </w:numPr>
-      </w:pPr>
-      <w:r>
-        <w:t>Vad är det vi ska åstadkomma?</w:t>
-      </w:r>
+      <w:bookmarkEnd w:id="0"/>
     </w:p>
     <w:p>
       <w:pPr>
@@ -471,12 +624,26 @@
         <w:rPr>
           <w:szCs w:val="24"/>
         </w:rPr>
-        <w:t>I den här rapporten används begreppen main och huvudfunktion omväxlande</w:t>
-      </w:r>
+        <w:t xml:space="preserve">I den här rapporten används begreppen </w:t>
+      </w:r>
+      <w:proofErr w:type="spellStart"/>
       <w:r>
         <w:rPr>
           <w:szCs w:val="24"/>
         </w:rPr>
+        <w:t>main</w:t>
+      </w:r>
+      <w:proofErr w:type="spellEnd"/>
+      <w:r>
+        <w:rPr>
+          <w:szCs w:val="24"/>
+        </w:rPr>
+        <w:t xml:space="preserve"> och huvudfunktion omväxlande</w:t>
+      </w:r>
+      <w:r>
+        <w:rPr>
+          <w:szCs w:val="24"/>
+        </w:rPr>
         <w:t>. Även UART-protokollet och USART2.</w:t>
       </w:r>
     </w:p>
@@ -542,240 +709,287 @@
       </w:r>
       <w:r>
         <w:rPr>
+          <w:szCs w:val="24"/>
+        </w:rPr>
+        <w:t xml:space="preserve">STM32F411-platformen </w:t>
+      </w:r>
+      <w:r>
+        <w:rPr>
+          <w:szCs w:val="24"/>
+        </w:rPr>
+        <w:t>skapade med ett</w:t>
+      </w:r>
+      <w:r>
+        <w:rPr>
           <w:sz w:val="22"/>
         </w:rPr>
-        <w:t xml:space="preserve">STM32F411-platformen </w:t>
-      </w:r>
-      <w:r>
-        <w:rPr>
+        <w:t xml:space="preserve"> </w:t>
+      </w:r>
+      <w:r>
+        <w:t>UART</w:t>
+      </w:r>
+      <w:r>
+        <w:t xml:space="preserve"> kommunikationsprotokoll</w:t>
+      </w:r>
+      <w:r>
+        <w:t xml:space="preserve">, </w:t>
+      </w:r>
+      <w:r>
+        <w:t xml:space="preserve">med </w:t>
+      </w:r>
+      <w:r>
+        <w:t>syftet att</w:t>
+      </w:r>
+      <w:r>
+        <w:t xml:space="preserve"> </w:t>
+      </w:r>
+      <w:r>
+        <w:t>kontrollera</w:t>
+      </w:r>
+      <w:r>
+        <w:t xml:space="preserve"> </w:t>
+      </w:r>
+      <w:r>
+        <w:t xml:space="preserve">periferienheter bestående av </w:t>
+      </w:r>
+      <w:r>
+        <w:t>LED lampor</w:t>
+      </w:r>
+      <w:r>
+        <w:t>.</w:t>
+      </w:r>
+    </w:p>
+    <w:p>
+      <w:r>
+        <w:t>Tanken med projektet är att få LED-lamp</w:t>
+      </w:r>
+      <w:r>
+        <w:t>or</w:t>
+      </w:r>
+      <w:r>
+        <w:t xml:space="preserve"> av fyra</w:t>
+      </w:r>
+      <w:r>
+        <w:t xml:space="preserve"> </w:t>
+      </w:r>
+      <w:r>
+        <w:t>valda</w:t>
+      </w:r>
+      <w:r>
+        <w:t xml:space="preserve"> möjliga färger (röd, grön, gul och blå), </w:t>
+      </w:r>
+      <w:r>
+        <w:t>att blinka vid kommando</w:t>
+      </w:r>
+      <w:r>
+        <w:t>.</w:t>
+      </w:r>
+      <w:r>
+        <w:t xml:space="preserve"> </w:t>
+      </w:r>
+      <w:r>
+        <w:t>D</w:t>
+      </w:r>
+      <w:r>
+        <w:t>enna funktionalitet</w:t>
+      </w:r>
+      <w:r>
+        <w:t xml:space="preserve"> styrs av </w:t>
+      </w:r>
+      <w:r>
+        <w:t xml:space="preserve">de </w:t>
+      </w:r>
+      <w:r>
+        <w:t>två funktioner</w:t>
+      </w:r>
+      <w:r>
+        <w:t>na ”</w:t>
+      </w:r>
+      <w:r>
+        <w:t>USART2_</w:t>
+      </w:r>
+      <w:r>
+        <w:t>read</w:t>
+      </w:r>
+      <w:r>
+        <w:t>”</w:t>
+      </w:r>
+      <w:r>
+        <w:t xml:space="preserve"> </w:t>
+      </w:r>
+      <w:r>
+        <w:t>som</w:t>
+      </w:r>
+      <w:r>
+        <w:t xml:space="preserve"> ansvarar för att</w:t>
+      </w:r>
+      <w:r>
+        <w:t xml:space="preserve"> ta emot</w:t>
+      </w:r>
+      <w:r>
+        <w:t xml:space="preserve"> data</w:t>
+      </w:r>
+      <w:r>
+        <w:t>,</w:t>
+      </w:r>
+      <w:r>
+        <w:t xml:space="preserve"> </w:t>
+      </w:r>
+      <w:r>
+        <w:t xml:space="preserve">och </w:t>
+      </w:r>
+      <w:r>
+        <w:t>”</w:t>
+      </w:r>
+      <w:r>
+        <w:t>USART2_</w:t>
+      </w:r>
+      <w:r>
+        <w:t>write</w:t>
+      </w:r>
+      <w:r>
+        <w:t>”</w:t>
+      </w:r>
+      <w:r>
+        <w:t xml:space="preserve"> som</w:t>
+      </w:r>
+      <w:r>
+        <w:t xml:space="preserve"> ansvarar för</w:t>
+      </w:r>
+      <w:r>
+        <w:t xml:space="preserve"> </w:t>
+      </w:r>
+      <w:proofErr w:type="gramStart"/>
+      <w:r>
+        <w:t>skicka</w:t>
+      </w:r>
+      <w:r>
+        <w:t>d</w:t>
+      </w:r>
+      <w:r>
+        <w:t xml:space="preserve"> data</w:t>
+      </w:r>
+      <w:proofErr w:type="gramEnd"/>
+      <w:r>
+        <w:t>.</w:t>
+      </w:r>
+      <w:r>
+        <w:t xml:space="preserve"> </w:t>
+      </w:r>
+      <w:r>
+        <w:t>Kommunikationen mellan plattformen och periferienheterna möjlig</w:t>
+      </w:r>
+      <w:r>
+        <w:t>görs med hjälp av U</w:t>
+      </w:r>
+      <w:r>
+        <w:t>S</w:t>
+      </w:r>
+      <w:r>
+        <w:t>ART</w:t>
+      </w:r>
+      <w:r>
+        <w:t>2</w:t>
+      </w:r>
+      <w:r>
+        <w:t>, vilket är e</w:t>
+      </w:r>
+      <w:r>
+        <w:t>n</w:t>
+      </w:r>
+      <w:r>
+        <w:t xml:space="preserve"> </w:t>
+      </w:r>
+      <w:proofErr w:type="spellStart"/>
+      <w:r>
+        <w:t>half</w:t>
+      </w:r>
+      <w:proofErr w:type="spellEnd"/>
+      <w:r>
+        <w:t>-duplex</w:t>
+      </w:r>
+      <w:r>
+        <w:t>,</w:t>
+      </w:r>
+      <w:r>
+        <w:t xml:space="preserve"> </w:t>
+      </w:r>
+      <w:proofErr w:type="spellStart"/>
+      <w:r>
+        <w:t>Syncrom</w:t>
+      </w:r>
+      <w:proofErr w:type="spellEnd"/>
+      <w:r>
+        <w:t xml:space="preserve"> variant av UART</w:t>
+      </w:r>
+      <w:r>
+        <w:t>-</w:t>
+      </w:r>
+      <w:r>
+        <w:t xml:space="preserve"> </w:t>
+      </w:r>
+      <w:r>
+        <w:t>kommunikationsprotokollet</w:t>
+      </w:r>
+      <w:r>
+        <w:t xml:space="preserve"> som är snabbare än UART</w:t>
+      </w:r>
+      <w:r>
+        <w:t>.</w:t>
+      </w:r>
+    </w:p>
+    <w:p>
+      <w:r>
+        <w:t>Syftet bakom detta projekt</w:t>
+      </w:r>
+      <w:r>
+        <w:t xml:space="preserve"> va</w:t>
+      </w:r>
+      <w:r>
+        <w:t xml:space="preserve">r att </w:t>
+      </w:r>
+      <w:r>
+        <w:t>uppnå</w:t>
+      </w:r>
+      <w:r>
+        <w:t xml:space="preserve"> en </w:t>
+      </w:r>
+      <w:r>
+        <w:t xml:space="preserve">fördjupad </w:t>
+      </w:r>
+      <w:r>
+        <w:t xml:space="preserve">förståelse av </w:t>
+      </w:r>
+      <w:r>
+        <w:t xml:space="preserve">vanligt förekommande </w:t>
+      </w:r>
+      <w:r>
+        <w:t>kommunikationsprotokoll inom inbyggda system, hur dessa fungerar och hur vi kan tillämpa dem för kommunikation mellan enheter.</w:t>
+      </w:r>
+    </w:p>
+    <w:p>
+      <w:r>
+        <w:t>----------------------------------------------------------------------------------------------------------</w:t>
+      </w:r>
+      <w:r>
+        <w:t>------</w:t>
+      </w:r>
+    </w:p>
+    <w:p>
+      <w:pPr>
+        <w:spacing w:after="160" w:line="259" w:lineRule="auto"/>
+        <w:ind w:left="0" w:firstLine="0"/>
+        <w:rPr>
+          <w:rFonts w:ascii="Calibri" w:eastAsia="Calibri" w:hAnsi="Calibri" w:cs="Calibri"/>
           <w:sz w:val="22"/>
         </w:rPr>
-        <w:t xml:space="preserve">skapade med ett </w:t>
-      </w:r>
-      <w:r>
-        <w:t>UART</w:t>
-      </w:r>
-      <w:r>
-        <w:t xml:space="preserve"> kommunikationsprotokoll</w:t>
-      </w:r>
-      <w:r>
-        <w:t xml:space="preserve">, </w:t>
-      </w:r>
-      <w:r>
-        <w:t xml:space="preserve">med </w:t>
-      </w:r>
-      <w:r>
-        <w:t>syftet att</w:t>
-      </w:r>
-      <w:r>
-        <w:t xml:space="preserve"> </w:t>
-      </w:r>
-      <w:r>
-        <w:t>kontrollera</w:t>
-      </w:r>
-      <w:r>
-        <w:t xml:space="preserve"> </w:t>
-      </w:r>
-      <w:r>
-        <w:t xml:space="preserve">periferienheter bestående av </w:t>
-      </w:r>
-      <w:r>
-        <w:t>LED lampor</w:t>
-      </w:r>
-      <w:r>
-        <w:t>.</w:t>
-      </w:r>
-    </w:p>
-    <w:p>
-      <w:r>
-        <w:t>Tanken med projektet är att få vald</w:t>
-      </w:r>
-      <w:r>
-        <w:t>a</w:t>
-      </w:r>
-      <w:r>
-        <w:t xml:space="preserve"> LED-lamp</w:t>
-      </w:r>
-      <w:r>
-        <w:t>or</w:t>
-      </w:r>
-      <w:r>
-        <w:t xml:space="preserve"> av fyra möjliga färger (röd, grön, gul och blå), </w:t>
-      </w:r>
-      <w:r>
-        <w:t>att blinka vid kommando</w:t>
-      </w:r>
-      <w:r>
-        <w:t>.</w:t>
-      </w:r>
-      <w:r>
-        <w:t xml:space="preserve"> </w:t>
-      </w:r>
-      <w:r>
-        <w:t>D</w:t>
-      </w:r>
-      <w:r>
-        <w:t>enna funktionalitet</w:t>
-      </w:r>
-      <w:r>
-        <w:t xml:space="preserve"> styrs av </w:t>
-      </w:r>
-      <w:r>
-        <w:t xml:space="preserve">de </w:t>
-      </w:r>
-      <w:r>
-        <w:t>två funktioner</w:t>
-      </w:r>
-      <w:r>
-        <w:t>na ”</w:t>
-      </w:r>
-      <w:r>
-        <w:t>USART2_</w:t>
-      </w:r>
-      <w:r>
-        <w:t>read</w:t>
-      </w:r>
-      <w:r>
-        <w:t>”</w:t>
-      </w:r>
-      <w:r>
-        <w:t xml:space="preserve"> </w:t>
-      </w:r>
-      <w:r>
-        <w:t>som</w:t>
-      </w:r>
-      <w:r>
-        <w:t xml:space="preserve"> ansvarar för att</w:t>
-      </w:r>
-      <w:r>
-        <w:t xml:space="preserve"> ta emot</w:t>
-      </w:r>
-      <w:r>
-        <w:t xml:space="preserve"> data</w:t>
-      </w:r>
-      <w:r>
-        <w:t>,</w:t>
-      </w:r>
-      <w:r>
-        <w:t xml:space="preserve"> </w:t>
-      </w:r>
-      <w:r>
-        <w:t xml:space="preserve">och </w:t>
-      </w:r>
-      <w:r>
-        <w:t>”</w:t>
-      </w:r>
-      <w:r>
-        <w:t>USART2_</w:t>
-      </w:r>
-      <w:r>
-        <w:t>write</w:t>
-      </w:r>
-      <w:r>
-        <w:t>”</w:t>
-      </w:r>
-      <w:r>
-        <w:t xml:space="preserve"> som</w:t>
-      </w:r>
-      <w:r>
-        <w:t xml:space="preserve"> ansvarar för</w:t>
-      </w:r>
-      <w:r>
-        <w:t xml:space="preserve"> skicka</w:t>
-      </w:r>
-      <w:r>
-        <w:t>d</w:t>
-      </w:r>
-      <w:r>
-        <w:t xml:space="preserve"> data</w:t>
-      </w:r>
-      <w:r>
-        <w:t>.</w:t>
-      </w:r>
-      <w:r>
-        <w:t xml:space="preserve"> </w:t>
-      </w:r>
-      <w:r>
-        <w:t>Kommunikationen mellan plattformen och periferienheterna möjlig</w:t>
-      </w:r>
-      <w:r>
-        <w:t>görs med hjälp av U</w:t>
-      </w:r>
-      <w:r>
-        <w:t>S</w:t>
-      </w:r>
-      <w:r>
-        <w:t>ART</w:t>
-      </w:r>
-      <w:r>
-        <w:t>2</w:t>
-      </w:r>
-      <w:r>
-        <w:t>, vilket är e</w:t>
-      </w:r>
-      <w:r>
-        <w:t>n</w:t>
-      </w:r>
-      <w:r>
-        <w:t xml:space="preserve"> half-duplex</w:t>
-      </w:r>
-      <w:r>
-        <w:t>,</w:t>
-      </w:r>
-      <w:r>
-        <w:t xml:space="preserve"> </w:t>
-      </w:r>
-      <w:r>
-        <w:t>Syncrom variant av UART</w:t>
-      </w:r>
-      <w:r>
-        <w:t>-</w:t>
-      </w:r>
-      <w:r>
-        <w:t xml:space="preserve"> </w:t>
-      </w:r>
-      <w:r>
-        <w:t>kommunikationsprotokollet</w:t>
-      </w:r>
-      <w:r>
-        <w:t>.</w:t>
-      </w:r>
-    </w:p>
-    <w:p>
-      <w:r>
-        <w:t>Syftet bakom detta projekt</w:t>
-      </w:r>
-      <w:r>
-        <w:t xml:space="preserve"> va</w:t>
-      </w:r>
-      <w:r>
-        <w:t xml:space="preserve">r att </w:t>
-      </w:r>
-      <w:r>
-        <w:t>uppnå</w:t>
-      </w:r>
-      <w:r>
-        <w:t xml:space="preserve"> en </w:t>
-      </w:r>
-      <w:r>
-        <w:t xml:space="preserve">fördjupad </w:t>
-      </w:r>
-      <w:r>
-        <w:t xml:space="preserve">förståelse av </w:t>
-      </w:r>
-      <w:r>
-        <w:t xml:space="preserve">vanligt förekommande </w:t>
-      </w:r>
-      <w:r>
-        <w:t>kommunikationsprotokoll inom inbyggda system, hur dessa fungerar och hur vi kan tillämpa dem för kommunikation mellan enheter.</w:t>
-      </w:r>
-    </w:p>
-    <w:p>
-      <w:r>
-        <w:t>----------------------------------------------------------------------------------------------------------</w:t>
-      </w:r>
-      <w:r>
-        <w:t>------</w:t>
+      </w:pPr>
+      <w:r>
+        <w:rPr>
+          <w:rFonts w:ascii="Calibri" w:eastAsia="Calibri" w:hAnsi="Calibri" w:cs="Calibri"/>
+          <w:sz w:val="22"/>
+        </w:rPr>
+        <w:br w:type="page"/>
       </w:r>
     </w:p>
     <w:p>
@@ -788,6 +1002,7 @@
           <w:rFonts w:ascii="Calibri" w:eastAsia="Calibri" w:hAnsi="Calibri" w:cs="Calibri"/>
           <w:sz w:val="22"/>
         </w:rPr>
+        <w:lastRenderedPageBreak/>
         <w:tab/>
         <w:t xml:space="preserve"> </w:t>
       </w:r>
@@ -797,17 +1012,17 @@
         <w:pStyle w:val="Rubrik1"/>
         <w:ind w:left="-5"/>
       </w:pPr>
-      <w:bookmarkStart w:id="0" w:name="_Toc6625"/>
+      <w:bookmarkStart w:id="1" w:name="_Toc134998098"/>
       <w:r>
         <w:t>D</w:t>
       </w:r>
       <w:r>
         <w:t>agbok</w:t>
       </w:r>
-      <w:r>
-        <w:t xml:space="preserve"> </w:t>
-      </w:r>
-      <w:bookmarkEnd w:id="0"/>
+      <w:bookmarkEnd w:id="1"/>
+      <w:r>
+        <w:t xml:space="preserve"> </w:t>
+      </w:r>
     </w:p>
     <w:p>
       <w:pPr>
@@ -827,113 +1042,6 @@
       </w:r>
     </w:p>
     <w:p>
-      <w:r>
-        <w:t>Hur vi utvecklade drivrutins projektet:</w:t>
-      </w:r>
-    </w:p>
-    <w:p>
-      <w:pPr>
-        <w:pStyle w:val="Liststycke"/>
-        <w:numPr>
-          <w:ilvl w:val="0"/>
-          <w:numId w:val="3"/>
-        </w:numPr>
-      </w:pPr>
-      <w:r>
-        <w:t>Bekantade oss med hårdvaran och utvecklingsmiljön</w:t>
-      </w:r>
-    </w:p>
-    <w:p>
-      <w:pPr>
-        <w:pStyle w:val="Liststycke"/>
-        <w:numPr>
-          <w:ilvl w:val="0"/>
-          <w:numId w:val="3"/>
-        </w:numPr>
-      </w:pPr>
-      <w:r>
-        <w:t>Bekantade oss med referensmanualen och databladet</w:t>
-      </w:r>
-    </w:p>
-    <w:p>
-      <w:pPr>
-        <w:pStyle w:val="Liststycke"/>
-        <w:numPr>
-          <w:ilvl w:val="0"/>
-          <w:numId w:val="3"/>
-        </w:numPr>
-      </w:pPr>
-      <w:r>
-        <w:lastRenderedPageBreak/>
-        <w:t>Bekantade oss med att utveckla UART-protokollet</w:t>
-      </w:r>
-    </w:p>
-    <w:p>
-      <w:pPr>
-        <w:pStyle w:val="Liststycke"/>
-        <w:numPr>
-          <w:ilvl w:val="0"/>
-          <w:numId w:val="3"/>
-        </w:numPr>
-      </w:pPr>
-      <w:r>
-        <w:t>Bekantade oss med att utveckla Periferi-drivrutinerna som kontrollerar LED lamporna</w:t>
-      </w:r>
-    </w:p>
-    <w:p>
-      <w:pPr>
-        <w:pStyle w:val="Liststycke"/>
-        <w:numPr>
-          <w:ilvl w:val="0"/>
-          <w:numId w:val="3"/>
-        </w:numPr>
-      </w:pPr>
-      <w:r>
-        <w:t>Satte ihop projektet med en main funktion som kallar på allt</w:t>
-      </w:r>
-    </w:p>
-    <w:p>
-      <w:r>
-        <w:t>Ist för dagbok skriv en flytande text som innefattar:</w:t>
-      </w:r>
-    </w:p>
-    <w:p>
-      <w:pPr>
-        <w:pStyle w:val="Liststycke"/>
-        <w:numPr>
-          <w:ilvl w:val="0"/>
-          <w:numId w:val="2"/>
-        </w:numPr>
-      </w:pPr>
-      <w:r>
-        <w:t>Vad man har gjort</w:t>
-      </w:r>
-    </w:p>
-    <w:p>
-      <w:pPr>
-        <w:pStyle w:val="Liststycke"/>
-        <w:numPr>
-          <w:ilvl w:val="0"/>
-          <w:numId w:val="2"/>
-        </w:numPr>
-      </w:pPr>
-      <w:r>
-        <w:t>Varför man gjorde det</w:t>
-      </w:r>
-    </w:p>
-    <w:p>
-      <w:pPr>
-        <w:pStyle w:val="Liststycke"/>
-        <w:numPr>
-          <w:ilvl w:val="0"/>
-          <w:numId w:val="2"/>
-        </w:numPr>
-      </w:pPr>
-      <w:r>
-        <w:t>Hur man gjorde det</w:t>
-      </w:r>
-    </w:p>
-    <w:p>
       <w:pPr>
         <w:spacing w:after="185" w:line="259" w:lineRule="auto"/>
         <w:ind w:left="0" w:firstLine="0"/>
@@ -963,7 +1071,15 @@
         <w:t>, och hur man kan implementera dessa.</w:t>
       </w:r>
       <w:r>
-        <w:t xml:space="preserve"> Däribland UART (Universal Asynchronous Receiver/Transmitter) vilket är det kommunikationsprotokoll vi kommer </w:t>
+        <w:t xml:space="preserve"> Däribland UART (Universal </w:t>
+      </w:r>
+      <w:proofErr w:type="spellStart"/>
+      <w:r>
+        <w:t>Asynchronous</w:t>
+      </w:r>
+      <w:proofErr w:type="spellEnd"/>
+      <w:r>
+        <w:t xml:space="preserve"> Receiver/Transmitter) vilket är det kommunikationsprotokoll vi kommer </w:t>
       </w:r>
       <w:r>
         <w:t>använde oss av</w:t>
@@ -1029,7 +1145,15 @@
         <w:t>. D</w:t>
       </w:r>
       <w:r>
-        <w:t xml:space="preserve">etta gjordes genom att titta på en YouTube-tutorial som läraren hade hänvisat till. I videon sattes det upp ett liknande projekt till det </w:t>
+        <w:t>etta gjordes genom att titta på en YouTube-</w:t>
+      </w:r>
+      <w:proofErr w:type="spellStart"/>
+      <w:r>
+        <w:t>tutorial</w:t>
+      </w:r>
+      <w:proofErr w:type="spellEnd"/>
+      <w:r>
+        <w:t xml:space="preserve"> som läraren hade hänvisat till. I videon sattes det upp ett liknande projekt till det </w:t>
       </w:r>
       <w:r>
         <w:t>vi har utfört, och en genomgång av</w:t>
@@ -1040,8 +1164,13 @@
       <w:r>
         <w:t xml:space="preserve">STM32 </w:t>
       </w:r>
-      <w:r>
-        <w:t xml:space="preserve">CubeIDE – den programvaran (kodeditor) som </w:t>
+      <w:proofErr w:type="spellStart"/>
+      <w:r>
+        <w:t>CubeIDE</w:t>
+      </w:r>
+      <w:proofErr w:type="spellEnd"/>
+      <w:r>
+        <w:t xml:space="preserve"> – den programvaran (kodeditor) som </w:t>
       </w:r>
       <w:r>
         <w:t>v</w:t>
@@ -1107,10 +1236,28 @@
         <w:t xml:space="preserve"> är uppbyggd och hur man arbetar med den.</w:t>
       </w:r>
       <w:r>
-        <w:t xml:space="preserve"> Det blev en stor utmaning för mig att läsa igenom all dokumentation och förstå hur jag skulle kunna applicera den i projektet.</w:t>
-      </w:r>
-      <w:r>
-        <w:t xml:space="preserve"> Jag tyckte att det både var svårt att förstå hur man läser av dokumentationen och även vilka delar som vi skulle arbeta med i projektet. </w:t>
+        <w:t xml:space="preserve"> Det blev en stor utmaning för mig att läsa igenom all dokumentation </w:t>
+      </w:r>
+      <w:r>
+        <w:t>för att försöka sätta mig in i och</w:t>
+      </w:r>
+      <w:r>
+        <w:t xml:space="preserve"> förstå </w:t>
+      </w:r>
+      <w:r>
+        <w:t>helheten av plattformen</w:t>
+      </w:r>
+      <w:r>
+        <w:t>.</w:t>
+      </w:r>
+      <w:r>
+        <w:t xml:space="preserve"> Jag tyckte att det både var svårt att förstå hur man läser av dokumentationen och även</w:t>
+      </w:r>
+      <w:r>
+        <w:t xml:space="preserve"> veta</w:t>
+      </w:r>
+      <w:r>
+        <w:t xml:space="preserve"> vilka delar som vi skulle arbeta med i projektet. </w:t>
       </w:r>
       <w:r>
         <w:t>T</w:t>
@@ -1119,7 +1266,16 @@
         <w:t>rotts att vi innan uppstart grundligt gick igenom vilka delar som var viktiga att kunna läsa av</w:t>
       </w:r>
       <w:r>
-        <w:t xml:space="preserve"> så upplevde jag en hel del förvirring kring hur jag skulle gå till väga för att få fram den informationen jag skulle söka</w:t>
+        <w:t xml:space="preserve"> så upplevde jag en hel del förvirring kring hur jag skulle gå till väga för att </w:t>
+      </w:r>
+      <w:r>
+        <w:t>hitta</w:t>
+      </w:r>
+      <w:r>
+        <w:t xml:space="preserve"> den informationen jag sök</w:t>
+      </w:r>
+      <w:r>
+        <w:t>te</w:t>
       </w:r>
       <w:r>
         <w:t>.</w:t>
@@ -1173,22 +1329,22 @@
         <w:t xml:space="preserve"> Även det var en stor utmaning för mig, jag fann det svår att </w:t>
       </w:r>
       <w:r>
-        <w:t xml:space="preserve">förstå hur jag skulle </w:t>
-      </w:r>
-      <w:r>
-        <w:t xml:space="preserve">söka </w:t>
-      </w:r>
-      <w:r>
-        <w:t xml:space="preserve">få fram </w:t>
-      </w:r>
-      <w:r>
-        <w:t>information om hårdvaran i dokumentationen.</w:t>
-      </w:r>
-      <w:r>
-        <w:t xml:space="preserve"> Och jag kände mig </w:t>
-      </w:r>
-      <w:r>
-        <w:t>vilsen i uppgiften.</w:t>
+        <w:t xml:space="preserve">hitta </w:t>
+      </w:r>
+      <w:r>
+        <w:t>information</w:t>
+      </w:r>
+      <w:r>
+        <w:t>en</w:t>
+      </w:r>
+      <w:r>
+        <w:t xml:space="preserve"> om</w:t>
+      </w:r>
+      <w:r>
+        <w:t xml:space="preserve"> vissa komponenter</w:t>
+      </w:r>
+      <w:r>
+        <w:t xml:space="preserve"> i dokumentationen.</w:t>
       </w:r>
     </w:p>
     <w:p>
@@ -1203,7 +1359,16 @@
         <w:t xml:space="preserve">bekantade vi oss med att utveckla </w:t>
       </w:r>
       <w:r>
-        <w:t>Periferi-drivrutiner som kontrollerar LED lamporna</w:t>
+        <w:t>drivrutiner för p</w:t>
+      </w:r>
+      <w:r>
+        <w:t>eriferi-</w:t>
+      </w:r>
+      <w:r>
+        <w:t>enheterna,</w:t>
+      </w:r>
+      <w:r>
+        <w:t xml:space="preserve"> som kontrollerar LED lamporna</w:t>
       </w:r>
       <w:r>
         <w:t xml:space="preserve"> på samma s</w:t>
@@ -1216,6 +1381,9 @@
       </w:r>
       <w:r>
         <w:t xml:space="preserve"> – vi fick färdiga kodstycken som vi med hjälp av dokumentationen skulle kommentera för att själva få en förståelse för vad koden gör och hur man konstruerar drivrutiner till den här typen av projekt.</w:t>
+      </w:r>
+      <w:r>
+        <w:t xml:space="preserve"> Jag stötte på liknande motgångar som i UART-övningen, även om jag kände mig lite mer bekväm så var den här koden mer omfattande.</w:t>
       </w:r>
     </w:p>
     <w:p>
@@ -1224,11 +1392,12 @@
         <w:ind w:left="0" w:firstLine="0"/>
       </w:pPr>
       <w:r>
-        <w:lastRenderedPageBreak/>
-        <w:t xml:space="preserve">Jag upplevde det som förvirrande och hade liknande motgångar med att hitta den information jag behövde. I efterhand tror jag att jag hade behövt </w:t>
-      </w:r>
-      <w:r>
-        <w:t>mer förståelse för dokumentationshantering.</w:t>
+        <w:t>Tack vare uppgifterna fick jag en helhetsbild av vad inlämningen ska bestå av och kunde därefter starta upp projektet.</w:t>
+      </w:r>
+    </w:p>
+    <w:p>
+      <w:r>
+        <w:t>----------------------------------------------------------------------------------------------------------------</w:t>
       </w:r>
     </w:p>
     <w:p>
@@ -1239,110 +1408,269 @@
     </w:p>
     <w:p>
       <w:pPr>
+        <w:pStyle w:val="Rubrik1"/>
+        <w:ind w:left="-5"/>
+      </w:pPr>
+      <w:bookmarkStart w:id="2" w:name="_Toc134998099"/>
+      <w:r>
+        <w:t>Resultat</w:t>
+      </w:r>
+      <w:bookmarkEnd w:id="2"/>
+      <w:r>
+        <w:t xml:space="preserve"> </w:t>
+      </w:r>
+    </w:p>
+    <w:p>
+      <w:pPr>
+        <w:spacing w:after="172" w:line="259" w:lineRule="auto"/>
+        <w:ind w:left="0" w:firstLine="0"/>
+      </w:pPr>
+      <w:r>
+        <w:t xml:space="preserve"> </w:t>
+      </w:r>
+    </w:p>
+    <w:p>
+      <w:pPr>
+        <w:spacing w:after="175" w:line="259" w:lineRule="auto"/>
+        <w:ind w:left="0" w:firstLine="0"/>
+        <w:rPr>
+          <w:sz w:val="28"/>
+          <w:szCs w:val="28"/>
+        </w:rPr>
+      </w:pPr>
+      <w:proofErr w:type="spellStart"/>
+      <w:r>
+        <w:rPr>
+          <w:rFonts w:eastAsia="Calibri"/>
+          <w:sz w:val="28"/>
+          <w:szCs w:val="28"/>
+        </w:rPr>
+        <w:t>Github</w:t>
+      </w:r>
+      <w:proofErr w:type="spellEnd"/>
+      <w:r>
+        <w:rPr>
+          <w:rFonts w:eastAsia="Calibri"/>
+          <w:sz w:val="28"/>
+          <w:szCs w:val="28"/>
+        </w:rPr>
+        <w:t xml:space="preserve"> repo: </w:t>
+      </w:r>
+      <w:hyperlink r:id="rId8" w:history="1">
+        <w:r>
+          <w:rPr>
+            <w:rStyle w:val="Hyperlnk"/>
+            <w:rFonts w:eastAsia="Calibri"/>
+            <w:sz w:val="28"/>
+            <w:szCs w:val="28"/>
+          </w:rPr>
+          <w:t>https://github.com/LindaKjellberg/STM32_UART_LED.git</w:t>
+        </w:r>
+      </w:hyperlink>
+      <w:r>
+        <w:rPr>
+          <w:rFonts w:eastAsia="Calibri"/>
+          <w:sz w:val="28"/>
+          <w:szCs w:val="28"/>
+        </w:rPr>
+        <w:t xml:space="preserve"> </w:t>
+      </w:r>
+    </w:p>
+    <w:p>
+      <w:pPr>
         <w:spacing w:after="185" w:line="259" w:lineRule="auto"/>
         <w:ind w:left="0" w:firstLine="0"/>
       </w:pPr>
-      <w:r>
-        <w:t xml:space="preserve">Slutligen </w:t>
-      </w:r>
-      <w:r>
-        <w:t>satte vi ihop projektet</w:t>
-      </w:r>
-      <w:r>
-        <w:t xml:space="preserve"> i main.cpp-filen</w:t>
-      </w:r>
-      <w:r>
-        <w:t xml:space="preserve"> med </w:t>
-      </w:r>
-      <w:r>
-        <w:t>huvud</w:t>
-      </w:r>
-      <w:r>
-        <w:t>funktion</w:t>
-      </w:r>
-      <w:r>
-        <w:t>en</w:t>
-      </w:r>
-      <w:r>
-        <w:t xml:space="preserve"> main som kör projektet.</w:t>
-      </w:r>
-      <w:r>
-        <w:t xml:space="preserve"> </w:t>
-      </w:r>
-      <w:r>
-        <w:t>I</w:t>
-      </w:r>
-      <w:r>
-        <w:t xml:space="preserve"> filen skapas i</w:t>
-      </w:r>
-      <w:r>
-        <w:t xml:space="preserve">nledningsvis </w:t>
-      </w:r>
-      <w:r>
-        <w:t xml:space="preserve">tre </w:t>
-      </w:r>
-      <w:r>
-        <w:t>objekt</w:t>
-      </w:r>
-      <w:r>
-        <w:t xml:space="preserve"> upp</w:t>
-      </w:r>
-      <w:r>
-        <w:t xml:space="preserve"> som instanser av </w:t>
-      </w:r>
-      <w:r>
-        <w:t xml:space="preserve">LED lampor </w:t>
-      </w:r>
-      <w:r>
-        <w:t>globalt</w:t>
-      </w:r>
-      <w:r>
-        <w:t>, dessa kommer kunna utnyttja den funktionalitet vi har satt upp åt lamporna med hjälp av objektens konstruktorer</w:t>
-      </w:r>
-      <w:r>
-        <w:t>. Det vill säga – de kommer kunna anta en av de</w:t>
-      </w:r>
-      <w:r>
-        <w:t xml:space="preserve"> </w:t>
-      </w:r>
-      <w:r>
-        <w:t>för-</w:t>
-      </w:r>
-      <w:r>
-        <w:t>konstruerade färgerna (rö</w:t>
-      </w:r>
-      <w:r>
-        <w:t>d</w:t>
-      </w:r>
-      <w:r>
-        <w:t>, blå, grön eller gul), samt anta ett utav två tillstånd (på/av)</w:t>
-      </w:r>
-      <w:r>
-        <w:t>. D</w:t>
-      </w:r>
-      <w:r>
-        <w:t>ärefter</w:t>
-      </w:r>
-      <w:r>
-        <w:t xml:space="preserve"> initialisera</w:t>
-      </w:r>
-      <w:r>
-        <w:t>s</w:t>
-      </w:r>
-      <w:r>
-        <w:t xml:space="preserve"> </w:t>
-      </w:r>
-      <w:r>
-        <w:t xml:space="preserve">den första lampan led1 </w:t>
-      </w:r>
-      <w:r>
-        <w:t>samt</w:t>
-      </w:r>
-      <w:r>
-        <w:t xml:space="preserve"> ställs in till färgen röd och tänds utanför huvudfunktionen</w:t>
-      </w:r>
-      <w:r>
-        <w:t>.</w:t>
+    </w:p>
+    <w:p>
+      <w:r>
+        <w:t>UART.cpp:</w:t>
+      </w:r>
+    </w:p>
+    <w:p>
+      <w:r>
+        <w:t xml:space="preserve">Filen innehåller de tre UART-funktioner som används i projektet, alltså det är här vi skapar upp och möjliggör kommunikationen mellan STM34-kortet och periferienheterna (LED-lamporna). </w:t>
+      </w:r>
+    </w:p>
+    <w:p>
+      <w:r>
+        <w:t xml:space="preserve">USART2_Init-funktionen </w:t>
+      </w:r>
+      <w:r>
+        <w:t>innehåller</w:t>
+      </w:r>
+      <w:r>
+        <w:t xml:space="preserve"> de konfigurationer som krävs för att hämta information från plattformens källkod </w:t>
+      </w:r>
+      <w:r>
+        <w:t>(</w:t>
+      </w:r>
+      <w:proofErr w:type="spellStart"/>
+      <w:r>
+        <w:t>header</w:t>
+      </w:r>
+      <w:r>
+        <w:t>fil</w:t>
+      </w:r>
+      <w:proofErr w:type="spellEnd"/>
+      <w:r>
+        <w:t>)</w:t>
+      </w:r>
+      <w:r>
+        <w:t xml:space="preserve">, </w:t>
+      </w:r>
+      <w:r>
+        <w:t>de</w:t>
+      </w:r>
+      <w:r>
+        <w:t>t</w:t>
+      </w:r>
+      <w:r>
+        <w:t>ta</w:t>
+      </w:r>
+      <w:r>
+        <w:t xml:space="preserve"> görs genom att med en pekare (-&gt;) referera till betäckningen för de olika register vi vill använda och sen sätta den biten till (=) det hexadecimala talet som motsvarar aktivering av </w:t>
+      </w:r>
+      <w:proofErr w:type="spellStart"/>
+      <w:r>
+        <w:t>pinsen</w:t>
+      </w:r>
+      <w:proofErr w:type="spellEnd"/>
+      <w:r>
+        <w:t xml:space="preserve">. </w:t>
+      </w:r>
+    </w:p>
+    <w:p>
+      <w:r>
+        <w:t>Det här är inställningarna för att chippet ska kunna använda UART-protokollet.</w:t>
+      </w:r>
+    </w:p>
+    <w:p>
+      <w:r>
+        <w:t xml:space="preserve"> USART2_write är funktionen som hanterar utskicket av data med </w:t>
+      </w:r>
+      <w:r>
+        <w:t xml:space="preserve">en </w:t>
+      </w:r>
+      <w:proofErr w:type="spellStart"/>
+      <w:r>
+        <w:t>kontroll-loop</w:t>
+      </w:r>
+      <w:proofErr w:type="spellEnd"/>
+      <w:r>
+        <w:t xml:space="preserve"> som kontrollerar att det inte finns någon data som ligger kvar i bufferten innan data skickas</w:t>
+      </w:r>
+      <w:r>
+        <w:t xml:space="preserve">. </w:t>
+      </w:r>
+      <w:r>
+        <w:t>Då</w:t>
+      </w:r>
+      <w:r>
+        <w:t xml:space="preserve"> skickar </w:t>
+      </w:r>
+      <w:r>
+        <w:t xml:space="preserve">den </w:t>
+      </w:r>
+      <w:r>
+        <w:t xml:space="preserve">ut data en bit i taget, bit efter bit. </w:t>
+      </w:r>
+    </w:p>
+    <w:p/>
+    <w:p>
+      <w:r>
+        <w:t>Och USART2_read är den funktion som ansvarar för inläsning av data</w:t>
+      </w:r>
+      <w:r>
+        <w:t>, den tar emot</w:t>
+      </w:r>
+      <w:r>
+        <w:t xml:space="preserve"> och läser in en bit data i taget.</w:t>
+      </w:r>
+    </w:p>
+    <w:p/>
+    <w:p>
+      <w:proofErr w:type="spellStart"/>
+      <w:r>
+        <w:t>UART.h</w:t>
+      </w:r>
+      <w:proofErr w:type="spellEnd"/>
+      <w:r>
+        <w:t>:</w:t>
+      </w:r>
+    </w:p>
+    <w:p>
+      <w:proofErr w:type="spellStart"/>
+      <w:r>
+        <w:t>Headerfilen</w:t>
+      </w:r>
+      <w:proofErr w:type="spellEnd"/>
+      <w:r>
+        <w:t xml:space="preserve"> </w:t>
+      </w:r>
+      <w:r>
+        <w:t xml:space="preserve">som </w:t>
+      </w:r>
+      <w:r>
+        <w:t>sammanbinder</w:t>
+      </w:r>
+      <w:r>
+        <w:t xml:space="preserve"> kommunikationsprotokollet vi har skapat, filen </w:t>
+      </w:r>
+      <w:r>
+        <w:t xml:space="preserve">inkluderar källkoden för </w:t>
+      </w:r>
+      <w:r>
+        <w:t>STM34-</w:t>
+      </w:r>
+      <w:r>
+        <w:t xml:space="preserve">plattformen samt Standard I/O fil för </w:t>
+      </w:r>
+      <w:proofErr w:type="spellStart"/>
+      <w:r>
+        <w:t>cpp</w:t>
+      </w:r>
+      <w:proofErr w:type="spellEnd"/>
+      <w:r>
+        <w:t xml:space="preserve">, och kallar på </w:t>
+      </w:r>
+      <w:proofErr w:type="spellStart"/>
+      <w:r>
+        <w:t>USART_Init</w:t>
+      </w:r>
+      <w:proofErr w:type="spellEnd"/>
+      <w:r>
+        <w:t xml:space="preserve"> funktionen, samt en testfunktion som inte används. </w:t>
+      </w:r>
+    </w:p>
+    <w:p/>
+    <w:p>
+      <w:r>
+        <w:t>stm32f4xx</w:t>
+      </w:r>
+      <w:r>
+        <w:t>.h:</w:t>
+      </w:r>
+    </w:p>
+    <w:p>
+      <w:r>
+        <w:t xml:space="preserve">Detta är en </w:t>
+      </w:r>
+      <w:proofErr w:type="spellStart"/>
+      <w:r>
+        <w:t>headerfil</w:t>
+      </w:r>
+      <w:proofErr w:type="spellEnd"/>
+      <w:r>
+        <w:t xml:space="preserve"> som automatiskt lades till i projektet vid uppstart i </w:t>
+      </w:r>
+      <w:proofErr w:type="spellStart"/>
+      <w:r>
+        <w:t>CubeIDE</w:t>
+      </w:r>
+      <w:proofErr w:type="spellEnd"/>
+      <w:r>
+        <w:t>. Den innehåller nödvändiga funktionalitet för STM32-platformen.</w:t>
       </w:r>
     </w:p>
     <w:p>
@@ -1350,35 +1678,258 @@
         <w:spacing w:after="185" w:line="259" w:lineRule="auto"/>
         <w:ind w:left="0" w:firstLine="0"/>
       </w:pPr>
-      <w:r>
-        <w:t>Fortsatt</w:t>
-      </w:r>
-      <w:r>
-        <w:t xml:space="preserve"> </w:t>
-      </w:r>
-      <w:r>
-        <w:t>startar vi upp huvudfunktionen som först initialiserar USART2 protokollet.</w:t>
-      </w:r>
-      <w:r>
-        <w:t xml:space="preserve"> </w:t>
-      </w:r>
-      <w:r>
-        <w:t>Och i</w:t>
-      </w:r>
-      <w:r>
-        <w:t xml:space="preserve">nuti main </w:t>
-      </w:r>
-      <w:r>
-        <w:t xml:space="preserve">initialiserar vi </w:t>
-      </w:r>
-      <w:r>
-        <w:t xml:space="preserve">även </w:t>
-      </w:r>
-      <w:r>
-        <w:t>led2</w:t>
-      </w:r>
-      <w:r>
-        <w:t xml:space="preserve"> till färgen blå och tänder lampan.</w:t>
+    </w:p>
+    <w:p>
+      <w:r>
+        <w:t>Led.cpp:</w:t>
+      </w:r>
+    </w:p>
+    <w:p>
+      <w:r>
+        <w:lastRenderedPageBreak/>
+        <w:t xml:space="preserve">Det är LED.cpp filen som all </w:t>
+      </w:r>
+      <w:r>
+        <w:t>funktionalitet</w:t>
+      </w:r>
+      <w:r>
+        <w:t xml:space="preserve"> för LED-lamporna finns, genom att inkludera </w:t>
+      </w:r>
+      <w:proofErr w:type="spellStart"/>
+      <w:r>
+        <w:t>header</w:t>
+      </w:r>
+      <w:proofErr w:type="spellEnd"/>
+      <w:r>
+        <w:t xml:space="preserve"> filen pekar med </w:t>
+      </w:r>
+      <w:proofErr w:type="spellStart"/>
+      <w:r>
+        <w:t>konstruktorn</w:t>
+      </w:r>
+      <w:proofErr w:type="spellEnd"/>
+      <w:r>
+        <w:t xml:space="preserve"> (</w:t>
+      </w:r>
+      <w:proofErr w:type="spellStart"/>
+      <w:r>
+        <w:t>struct</w:t>
+      </w:r>
+      <w:proofErr w:type="spellEnd"/>
+      <w:r>
+        <w:t xml:space="preserve">) till </w:t>
+      </w:r>
+      <w:proofErr w:type="spellStart"/>
+      <w:r>
+        <w:t>LED.h</w:t>
+      </w:r>
+      <w:proofErr w:type="spellEnd"/>
+      <w:r>
+        <w:t xml:space="preserve"> (</w:t>
+      </w:r>
+      <w:proofErr w:type="spellStart"/>
+      <w:r>
+        <w:t>header</w:t>
+      </w:r>
+      <w:proofErr w:type="spellEnd"/>
+      <w:r>
+        <w:t xml:space="preserve"> filen) samt sätta funktionerna som hämtar- och sätter statusen.</w:t>
+      </w:r>
+    </w:p>
+    <w:p>
+      <w:r>
+        <w:t xml:space="preserve">Vi </w:t>
+      </w:r>
+      <w:r>
+        <w:t xml:space="preserve">använde en </w:t>
+      </w:r>
+      <w:proofErr w:type="spellStart"/>
+      <w:r>
+        <w:t>konstruktor</w:t>
+      </w:r>
+      <w:proofErr w:type="spellEnd"/>
+      <w:r>
+        <w:t xml:space="preserve"> </w:t>
+      </w:r>
+      <w:r>
+        <w:t xml:space="preserve">som </w:t>
+      </w:r>
+      <w:proofErr w:type="spellStart"/>
+      <w:r>
+        <w:t>inehåller</w:t>
+      </w:r>
+      <w:proofErr w:type="spellEnd"/>
+      <w:r>
+        <w:t xml:space="preserve"> (tar argumenten) (</w:t>
+      </w:r>
+      <w:proofErr w:type="spellStart"/>
+      <w:r>
+        <w:t>LedColor_Type</w:t>
+      </w:r>
+      <w:proofErr w:type="spellEnd"/>
+      <w:r>
+        <w:t xml:space="preserve"> som betonas av _color, och </w:t>
+      </w:r>
+      <w:proofErr w:type="spellStart"/>
+      <w:r>
+        <w:t>LedState_Type</w:t>
+      </w:r>
+      <w:proofErr w:type="spellEnd"/>
+      <w:r>
+        <w:t xml:space="preserve"> som </w:t>
+      </w:r>
+      <w:proofErr w:type="spellStart"/>
+      <w:r>
+        <w:t>betäcknas</w:t>
+      </w:r>
+      <w:proofErr w:type="spellEnd"/>
+      <w:r>
+        <w:t xml:space="preserve"> av _</w:t>
+      </w:r>
+      <w:proofErr w:type="spellStart"/>
+      <w:r>
+        <w:t>state</w:t>
+      </w:r>
+      <w:proofErr w:type="spellEnd"/>
+      <w:r>
+        <w:t>)</w:t>
+      </w:r>
+      <w:r>
+        <w:t xml:space="preserve"> och med hjälp av e</w:t>
+      </w:r>
+      <w:r>
+        <w:t xml:space="preserve">n </w:t>
+      </w:r>
+      <w:proofErr w:type="gramStart"/>
+      <w:r>
+        <w:t>switch sats</w:t>
+      </w:r>
+      <w:proofErr w:type="gramEnd"/>
+      <w:r>
+        <w:t xml:space="preserve"> använ</w:t>
+      </w:r>
+      <w:r>
+        <w:t>ds för att växla mellan</w:t>
+      </w:r>
+      <w:r>
+        <w:t xml:space="preserve"> de olika färgerna och tända/släcka LED-lamporna.</w:t>
+      </w:r>
+    </w:p>
+    <w:p/>
+    <w:p>
+      <w:proofErr w:type="spellStart"/>
+      <w:r>
+        <w:t>Led.h</w:t>
+      </w:r>
+      <w:proofErr w:type="spellEnd"/>
+      <w:r>
+        <w:t>:</w:t>
+      </w:r>
+    </w:p>
+    <w:p>
+      <w:r>
+        <w:t xml:space="preserve">I </w:t>
+      </w:r>
+      <w:proofErr w:type="spellStart"/>
+      <w:r>
+        <w:t>LED.h</w:t>
+      </w:r>
+      <w:proofErr w:type="spellEnd"/>
+      <w:r>
+        <w:t xml:space="preserve"> har vi skapat en led när den har en färg och ett tillstånd (på/av)</w:t>
+      </w:r>
+    </w:p>
+    <w:p>
+      <w:r>
+        <w:t>För att göra</w:t>
+      </w:r>
+      <w:r>
+        <w:t xml:space="preserve"> underlätta</w:t>
+      </w:r>
+      <w:r>
+        <w:t xml:space="preserve"> koden</w:t>
+      </w:r>
+      <w:r>
+        <w:t>s</w:t>
+      </w:r>
+      <w:r>
+        <w:t xml:space="preserve"> läsbar</w:t>
+      </w:r>
+      <w:r>
+        <w:t xml:space="preserve">het är makron </w:t>
+      </w:r>
+      <w:r>
+        <w:t>definiera</w:t>
+      </w:r>
+      <w:r>
+        <w:t>de</w:t>
+      </w:r>
+      <w:r>
+        <w:t xml:space="preserve"> </w:t>
+      </w:r>
+      <w:r>
+        <w:t>för</w:t>
+      </w:r>
+      <w:r>
+        <w:t xml:space="preserve"> port</w:t>
+      </w:r>
+      <w:r>
+        <w:t>en</w:t>
+      </w:r>
+      <w:r>
+        <w:t xml:space="preserve"> som vi anslöt klocksignalen</w:t>
+      </w:r>
+      <w:r>
+        <w:t xml:space="preserve"> till, port</w:t>
+      </w:r>
+      <w:r>
+        <w:t>en</w:t>
+      </w:r>
+      <w:r>
+        <w:t xml:space="preserve"> som ansvarar för kommunikationen med</w:t>
+      </w:r>
+      <w:r>
+        <w:t xml:space="preserve"> LED-funktionen</w:t>
+      </w:r>
+      <w:r>
+        <w:t xml:space="preserve"> och aktiverade de </w:t>
+      </w:r>
+      <w:proofErr w:type="spellStart"/>
+      <w:r>
+        <w:t>pinsen</w:t>
+      </w:r>
+      <w:proofErr w:type="spellEnd"/>
+      <w:r>
+        <w:t xml:space="preserve"> och för varje pin som är satt till samtliga LED färger och tillstånd</w:t>
+      </w:r>
+      <w:r>
+        <w:t>.</w:t>
+      </w:r>
+      <w:r>
+        <w:t xml:space="preserve"> Sedan används </w:t>
+      </w:r>
+      <w:proofErr w:type="spellStart"/>
+      <w:r>
+        <w:t>enum</w:t>
+      </w:r>
+      <w:proofErr w:type="spellEnd"/>
+      <w:r>
+        <w:t xml:space="preserve"> för att skapa upp och initialisera </w:t>
+      </w:r>
+      <w:r>
+        <w:t>LED färgerna och LED tillstånden.</w:t>
+      </w:r>
+      <w:r>
+        <w:t xml:space="preserve"> Detta sammankopplas sen i en klass som möjliggör</w:t>
+      </w:r>
+      <w:r>
+        <w:t xml:space="preserve"> att vi kan kalla på de olika LED-lamporna och sätta på/stänga av dem i </w:t>
+      </w:r>
+      <w:r>
+        <w:t>huvud</w:t>
+      </w:r>
+      <w:r>
+        <w:t>funktionen.</w:t>
       </w:r>
     </w:p>
     <w:p>
@@ -1386,42 +1937,6 @@
         <w:spacing w:after="185" w:line="259" w:lineRule="auto"/>
         <w:ind w:left="0" w:firstLine="0"/>
       </w:pPr>
-      <w:r>
-        <w:t>Sen skapar vi ett nytt Led objekt med färgen gul s</w:t>
-      </w:r>
-      <w:r>
-        <w:t>om vi</w:t>
-      </w:r>
-      <w:r>
-        <w:t xml:space="preserve"> </w:t>
-      </w:r>
-      <w:r>
-        <w:t xml:space="preserve">också </w:t>
-      </w:r>
-      <w:r>
-        <w:t>tänder</w:t>
-      </w:r>
-      <w:r>
-        <w:t>. Och</w:t>
-      </w:r>
-      <w:r>
-        <w:t xml:space="preserve"> den här lampan</w:t>
-      </w:r>
-      <w:r>
-        <w:t xml:space="preserve"> </w:t>
-      </w:r>
-      <w:r>
-        <w:t>allokerar vi minne</w:t>
-      </w:r>
-      <w:r>
-        <w:t xml:space="preserve"> dynamiskt för</w:t>
-      </w:r>
-      <w:r>
-        <w:t>, samt m</w:t>
-      </w:r>
-      <w:r>
-        <w:t>ed en pekare tilldelas det nya objektet variabelnamnet led3. Senare tar vi bort objektet så det allokerade minnet frigörs.</w:t>
-      </w:r>
     </w:p>
     <w:p>
       <w:pPr>
@@ -1429,7 +1944,7 @@
         <w:ind w:left="0" w:firstLine="0"/>
       </w:pPr>
       <w:r>
-        <w:t>Vi ___________________________</w:t>
+        <w:t>Main.cpp</w:t>
       </w:r>
     </w:p>
     <w:p>
@@ -1438,10 +1953,114 @@
         <w:ind w:left="0" w:firstLine="0"/>
       </w:pPr>
       <w:r>
-        <w:t xml:space="preserve">Huvudfunktionen avslutas med en oändlig loop som </w:t>
-      </w:r>
-      <w:r>
-        <w:t>upprepar funktionen så länge programmet körs.</w:t>
+        <w:t xml:space="preserve">Slutligen </w:t>
+      </w:r>
+      <w:r>
+        <w:t>satte vi ihop projektet</w:t>
+      </w:r>
+      <w:r>
+        <w:t xml:space="preserve"> i main.cpp-filen</w:t>
+      </w:r>
+      <w:r>
+        <w:t xml:space="preserve"> med </w:t>
+      </w:r>
+      <w:r>
+        <w:t>huvud</w:t>
+      </w:r>
+      <w:r>
+        <w:t>funktion</w:t>
+      </w:r>
+      <w:r>
+        <w:t>en</w:t>
+      </w:r>
+      <w:r>
+        <w:t xml:space="preserve"> </w:t>
+      </w:r>
+      <w:proofErr w:type="spellStart"/>
+      <w:r>
+        <w:t>main</w:t>
+      </w:r>
+      <w:proofErr w:type="spellEnd"/>
+      <w:r>
+        <w:t xml:space="preserve"> som kör projektet.</w:t>
+      </w:r>
+      <w:r>
+        <w:t xml:space="preserve"> </w:t>
+      </w:r>
+      <w:r>
+        <w:t>I</w:t>
+      </w:r>
+      <w:r>
+        <w:t xml:space="preserve"> filen skapas i</w:t>
+      </w:r>
+      <w:r>
+        <w:t xml:space="preserve">nledningsvis </w:t>
+      </w:r>
+      <w:r>
+        <w:t xml:space="preserve">tre </w:t>
+      </w:r>
+      <w:r>
+        <w:t>objekt</w:t>
+      </w:r>
+      <w:r>
+        <w:t xml:space="preserve"> upp</w:t>
+      </w:r>
+      <w:r>
+        <w:t xml:space="preserve"> som instanser av </w:t>
+      </w:r>
+      <w:r>
+        <w:t xml:space="preserve">LED lampor </w:t>
+      </w:r>
+      <w:r>
+        <w:t>globalt</w:t>
+      </w:r>
+      <w:r>
+        <w:t>, dessa kommer kunna utnyttja den funktionalitet vi har satt upp åt lamporna med hjälp av objektens konstruktorer</w:t>
+      </w:r>
+      <w:r>
+        <w:t>. Det vill säga – de kommer kunna anta en av de</w:t>
+      </w:r>
+      <w:r>
+        <w:t xml:space="preserve"> </w:t>
+      </w:r>
+      <w:r>
+        <w:t>för-</w:t>
+      </w:r>
+      <w:r>
+        <w:t>konstruerade färgerna (rö</w:t>
+      </w:r>
+      <w:r>
+        <w:t>d</w:t>
+      </w:r>
+      <w:r>
+        <w:t>, blå, grön eller gul), samt anta ett utav två tillstånd (på/av)</w:t>
+      </w:r>
+      <w:r>
+        <w:t>. D</w:t>
+      </w:r>
+      <w:r>
+        <w:t>ärefter</w:t>
+      </w:r>
+      <w:r>
+        <w:t xml:space="preserve"> initialisera</w:t>
+      </w:r>
+      <w:r>
+        <w:t>s</w:t>
+      </w:r>
+      <w:r>
+        <w:t xml:space="preserve"> </w:t>
+      </w:r>
+      <w:r>
+        <w:t xml:space="preserve">den första lampan led1 </w:t>
+      </w:r>
+      <w:r>
+        <w:t>samt</w:t>
+      </w:r>
+      <w:r>
+        <w:t xml:space="preserve"> ställs in till färgen röd och tänds utanför huvudfunktionen</w:t>
+      </w:r>
+      <w:r>
+        <w:t>.</w:t>
       </w:r>
     </w:p>
     <w:p>
@@ -1450,12 +2069,42 @@
         <w:ind w:left="0" w:firstLine="0"/>
       </w:pPr>
       <w:r>
-        <w:t>!!! KOLLA GENOMG AV KODEN FÖR GETSTATE!!!</w:t>
-      </w:r>
-    </w:p>
-    <w:p>
-      <w:r>
-        <w:t>----------------------------------------------------------------------------------------------------------------</w:t>
+        <w:t>Fortsatt</w:t>
+      </w:r>
+      <w:r>
+        <w:t xml:space="preserve"> </w:t>
+      </w:r>
+      <w:r>
+        <w:t>startar vi upp huvudfunktionen som först initialiserar USART2 protokollet.</w:t>
+      </w:r>
+      <w:r>
+        <w:t xml:space="preserve"> </w:t>
+      </w:r>
+      <w:r>
+        <w:t>Och i</w:t>
+      </w:r>
+      <w:r>
+        <w:t xml:space="preserve">nuti </w:t>
+      </w:r>
+      <w:proofErr w:type="spellStart"/>
+      <w:r>
+        <w:t>main</w:t>
+      </w:r>
+      <w:proofErr w:type="spellEnd"/>
+      <w:r>
+        <w:t xml:space="preserve"> </w:t>
+      </w:r>
+      <w:r>
+        <w:t xml:space="preserve">initialiserar vi </w:t>
+      </w:r>
+      <w:r>
+        <w:t xml:space="preserve">även </w:t>
+      </w:r>
+      <w:r>
+        <w:t>led2</w:t>
+      </w:r>
+      <w:r>
+        <w:t xml:space="preserve"> till färgen blå och tänder lampan.</w:t>
       </w:r>
     </w:p>
     <w:p>
@@ -1463,73 +2112,41 @@
         <w:spacing w:after="185" w:line="259" w:lineRule="auto"/>
         <w:ind w:left="0" w:firstLine="0"/>
       </w:pPr>
-    </w:p>
-    <w:p>
-      <w:r>
-        <w:t>Led.cpp:</w:t>
-      </w:r>
-    </w:p>
-    <w:p>
-      <w:r>
-        <w:t>Det är i LED.c filen som vi drar igång funktionaliteten och där vi pekar med konstruktorn (struct) till LED.h (header filen) samt sätta funktionerna som hämtar- och sätter statusen.</w:t>
-      </w:r>
-    </w:p>
-    <w:p>
-      <w:r>
-        <w:t xml:space="preserve">I LED.h har vi skapat en led när den har en färg och ett </w:t>
-      </w:r>
-      <w:r>
-        <w:t>tillstånd</w:t>
-      </w:r>
-      <w:r>
-        <w:t xml:space="preserve"> (på</w:t>
-      </w:r>
-      <w:r>
-        <w:t>/</w:t>
-      </w:r>
-      <w:r>
-        <w:t>av)</w:t>
-      </w:r>
-    </w:p>
-    <w:p>
-      <w:r>
-        <w:t>Vi konstruerar en struct som inehåller (tar argumenten) (Led_Type som pekar på konstanten const me, och LedColor_Type som betonas av _color, och LedState_Type som betäcknas av _state)</w:t>
-      </w:r>
-    </w:p>
-    <w:p/>
-    <w:p>
-      <w:r>
-        <w:t>Led.h:</w:t>
-      </w:r>
-    </w:p>
-    <w:p>
-      <w:r>
-        <w:lastRenderedPageBreak/>
-        <w:t>UART.cpp:</w:t>
-      </w:r>
-    </w:p>
-    <w:p>
-      <w:r>
-        <w:t>UART.h:</w:t>
-      </w:r>
-    </w:p>
-    <w:p>
-      <w:r>
-        <w:t>I uart.h initialiserar vi periferienheterna med enum function</w:t>
-      </w:r>
-    </w:p>
-    <w:p/>
-    <w:p>
-      <w:r>
-        <w:t>stm32f4xx</w:t>
-      </w:r>
-      <w:r>
-        <w:t>.h:</w:t>
-      </w:r>
-    </w:p>
-    <w:p>
-      <w:r>
-        <w:t>Detta är en headerfil som automatiskt lades till i projektet vid uppstart i CubeIDE. Den innehåller nödvändiga funktionalitet för STM32-platformen.</w:t>
+      <w:r>
+        <w:t>Sen skapar vi ett nytt Led objekt med färgen gul s</w:t>
+      </w:r>
+      <w:r>
+        <w:t>om vi</w:t>
+      </w:r>
+      <w:r>
+        <w:t xml:space="preserve"> </w:t>
+      </w:r>
+      <w:r>
+        <w:t xml:space="preserve">också </w:t>
+      </w:r>
+      <w:r>
+        <w:t>tänder</w:t>
+      </w:r>
+      <w:r>
+        <w:t>. Och</w:t>
+      </w:r>
+      <w:r>
+        <w:t xml:space="preserve"> den här lampan</w:t>
+      </w:r>
+      <w:r>
+        <w:t xml:space="preserve"> </w:t>
+      </w:r>
+      <w:r>
+        <w:t>allokerar vi minne</w:t>
+      </w:r>
+      <w:r>
+        <w:t xml:space="preserve"> dynamiskt för</w:t>
+      </w:r>
+      <w:r>
+        <w:t>, samt m</w:t>
+      </w:r>
+      <w:r>
+        <w:t>ed en pekare tilldelas det nya objektet variabelnamnet led3. Senare tar vi bort objektet så det allokerade minnet frigörs.</w:t>
       </w:r>
     </w:p>
     <w:p>
@@ -1537,25 +2154,54 @@
         <w:spacing w:after="185" w:line="259" w:lineRule="auto"/>
         <w:ind w:left="0" w:firstLine="0"/>
       </w:pPr>
+      <w:r>
+        <w:t xml:space="preserve">Huvudfunktionen avslutas med en oändlig loop som </w:t>
+      </w:r>
+      <w:r>
+        <w:t>upprepar funktionen så länge programmet körs.</w:t>
+      </w:r>
     </w:p>
     <w:p>
       <w:pPr>
         <w:spacing w:after="185" w:line="259" w:lineRule="auto"/>
         <w:ind w:left="0" w:firstLine="0"/>
       </w:pPr>
-      <w:r>
-        <w:t>Som avslut i projektet var det tänkt att vi skulle testköra projektet i simuleringsprogrammet Proteus, men det gick inte då vi stötte på problem med kodhanteringen efter en ny uppdatering av mjukvarans demoversion som vi skulle använda.</w:t>
-      </w:r>
     </w:p>
     <w:p>
       <w:pPr>
         <w:spacing w:after="185" w:line="259" w:lineRule="auto"/>
         <w:ind w:left="0" w:firstLine="0"/>
       </w:pPr>
+      <w:r>
+        <w:lastRenderedPageBreak/>
+        <w:t xml:space="preserve">Som avslut i projektet var det tänkt att vi skulle testköra projektet i simuleringsprogrammet </w:t>
+      </w:r>
+      <w:proofErr w:type="spellStart"/>
+      <w:r>
+        <w:t>Proteus</w:t>
+      </w:r>
+      <w:proofErr w:type="spellEnd"/>
+      <w:r>
+        <w:t>, men det gick inte då vi stötte på problem med kodhanteringen efter en ny uppdatering av mjukvarans demoversion som vi skulle använda.</w:t>
+      </w:r>
+    </w:p>
+    <w:p>
+      <w:pPr>
+        <w:ind w:left="0" w:firstLine="0"/>
+      </w:pPr>
     </w:p>
     <w:p>
       <w:r>
         <w:t>----------------------------------------------------------------------------------------------------------------</w:t>
+      </w:r>
+    </w:p>
+    <w:p>
+      <w:pPr>
+        <w:spacing w:after="160" w:line="259" w:lineRule="auto"/>
+        <w:ind w:left="0" w:firstLine="0"/>
+      </w:pPr>
+      <w:r>
+        <w:br w:type="page"/>
       </w:r>
     </w:p>
     <w:p>
@@ -1566,49 +2212,6 @@
     </w:p>
     <w:p>
       <w:pPr>
-        <w:spacing w:after="352" w:line="259" w:lineRule="auto"/>
-        <w:ind w:left="0" w:firstLine="0"/>
-      </w:pPr>
-      <w:r>
-        <w:t>Baud rate är bits per second som vi</w:t>
-      </w:r>
-      <w:r>
-        <w:t xml:space="preserve"> kan skicka över seriekommunikation</w:t>
-      </w:r>
-    </w:p>
-    <w:p>
-      <w:r>
-        <w:t>PINSEN ÄR INTE RIKTIGT OFF AND ON, UTAN MER FUNKTIONSHANTERING</w:t>
-      </w:r>
-    </w:p>
-    <w:p>
-      <w:pPr>
-        <w:spacing w:after="175" w:line="259" w:lineRule="auto"/>
-        <w:ind w:left="0" w:firstLine="0"/>
-      </w:pPr>
-      <w:r>
-        <w:t>USART2 kommunikationsprotokollet, vilket är en half-duplex, Syncrom variant av UART som använder sig av en klocksignal för att ________, till skillnad från UART som är ett full-duplex protokoll utan klocksignal.</w:t>
-      </w:r>
-    </w:p>
-    <w:p>
-      <w:pPr>
-        <w:spacing w:after="185" w:line="259" w:lineRule="auto"/>
-        <w:ind w:left="0" w:firstLine="0"/>
-      </w:pPr>
-    </w:p>
-    <w:p>
-      <w:r>
-        <w:t>----------------------------------------------------------------------------------------------------------------</w:t>
-      </w:r>
-    </w:p>
-    <w:p>
-      <w:pPr>
-        <w:spacing w:after="185" w:line="259" w:lineRule="auto"/>
-        <w:ind w:left="0" w:firstLine="0"/>
-      </w:pPr>
-    </w:p>
-    <w:p>
-      <w:pPr>
         <w:spacing w:after="0" w:line="259" w:lineRule="auto"/>
         <w:ind w:left="0" w:firstLine="0"/>
       </w:pPr>
@@ -1618,119 +2221,25 @@
           <w:sz w:val="22"/>
         </w:rPr>
         <w:tab/>
-        <w:t xml:space="preserve"> </w:t>
-      </w:r>
-    </w:p>
-    <w:p>
-      <w:pPr>
-        <w:pStyle w:val="Rubrik1"/>
-        <w:ind w:left="-5"/>
-      </w:pPr>
-      <w:bookmarkStart w:id="1" w:name="_Toc6626"/>
-      <w:r>
-        <w:t xml:space="preserve">Resultat </w:t>
-      </w:r>
-      <w:bookmarkEnd w:id="1"/>
-    </w:p>
-    <w:p>
-      <w:pPr>
-        <w:spacing w:after="172" w:line="259" w:lineRule="auto"/>
-        <w:ind w:left="0" w:firstLine="0"/>
-      </w:pPr>
-      <w:r>
-        <w:t xml:space="preserve"> </w:t>
-      </w:r>
-    </w:p>
-    <w:p>
-      <w:r>
-        <w:t>Resultatdel:</w:t>
-      </w:r>
-    </w:p>
-    <w:p>
-      <w:pPr>
-        <w:pStyle w:val="Liststycke"/>
-        <w:numPr>
-          <w:ilvl w:val="0"/>
-          <w:numId w:val="2"/>
-        </w:numPr>
-      </w:pPr>
-      <w:r>
-        <w:t>Länka till mitt Github repo</w:t>
-      </w:r>
-    </w:p>
-    <w:p>
-      <w:pPr>
-        <w:pStyle w:val="Liststycke"/>
-        <w:numPr>
-          <w:ilvl w:val="0"/>
-          <w:numId w:val="2"/>
-        </w:numPr>
-      </w:pPr>
-      <w:r>
-        <w:t>Repot ska innehålla en READme som förklarar projektet är</w:t>
-      </w:r>
-    </w:p>
-    <w:p>
-      <w:pPr>
-        <w:pStyle w:val="Liststycke"/>
-        <w:numPr>
-          <w:ilvl w:val="0"/>
-          <w:numId w:val="2"/>
-        </w:numPr>
-      </w:pPr>
-      <w:r>
-        <w:t>Hur det ska användas</w:t>
-      </w:r>
-    </w:p>
-    <w:p>
-      <w:pPr>
-        <w:pStyle w:val="Liststycke"/>
-        <w:numPr>
-          <w:ilvl w:val="0"/>
-          <w:numId w:val="2"/>
-        </w:numPr>
-      </w:pPr>
-      <w:r>
-        <w:t>Vilka funktioner projektet innehåller (write och read)</w:t>
-      </w:r>
-    </w:p>
-    <w:p>
-      <w:pPr>
-        <w:pStyle w:val="Liststycke"/>
-        <w:numPr>
-          <w:ilvl w:val="0"/>
-          <w:numId w:val="2"/>
-        </w:numPr>
-      </w:pPr>
-      <w:r>
-        <w:lastRenderedPageBreak/>
-        <w:t>Ett exempel på hur man konfigurerar UART med hjälp av vår drivrutin</w:t>
-      </w:r>
-      <w:bookmarkStart w:id="2" w:name="_Toc6627"/>
-    </w:p>
-    <w:p/>
-    <w:p>
-      <w:r>
-        <w:t>----------------------------------------------------------------------------------------------------------------</w:t>
-      </w:r>
-    </w:p>
-    <w:p/>
+      </w:r>
+    </w:p>
     <w:p>
       <w:pPr>
         <w:pStyle w:val="Rubrik1"/>
         <w:spacing w:after="176"/>
         <w:ind w:left="-5"/>
       </w:pPr>
+      <w:bookmarkStart w:id="3" w:name="_Toc134998100"/>
       <w:r>
         <w:t>Referenser</w:t>
       </w:r>
+      <w:bookmarkEnd w:id="3"/>
       <w:r>
         <w:rPr>
           <w:rFonts w:ascii="Calibri" w:eastAsia="Calibri" w:hAnsi="Calibri" w:cs="Calibri"/>
         </w:rPr>
         <w:t xml:space="preserve"> </w:t>
       </w:r>
-      <w:bookmarkEnd w:id="2"/>
     </w:p>
     <w:p>
       <w:pPr>
@@ -1835,12 +2344,12 @@
       </w:r>
     </w:p>
     <w:sectPr>
-      <w:headerReference w:type="even" r:id="rId7"/>
-      <w:headerReference w:type="default" r:id="rId8"/>
-      <w:footerReference w:type="even" r:id="rId9"/>
-      <w:footerReference w:type="default" r:id="rId10"/>
-      <w:headerReference w:type="first" r:id="rId11"/>
-      <w:footerReference w:type="first" r:id="rId12"/>
+      <w:headerReference w:type="even" r:id="rId9"/>
+      <w:headerReference w:type="default" r:id="rId10"/>
+      <w:footerReference w:type="even" r:id="rId11"/>
+      <w:footerReference w:type="default" r:id="rId12"/>
+      <w:headerReference w:type="first" r:id="rId13"/>
+      <w:footerReference w:type="first" r:id="rId14"/>
       <w:pgSz w:w="11905" w:h="16840"/>
       <w:pgMar w:top="2276" w:right="1461" w:bottom="1526" w:left="1441" w:header="766" w:footer="716" w:gutter="0"/>
       <w:cols w:space="720"/>
@@ -3408,6 +3917,7 @@
   <w:style w:type="paragraph" w:styleId="Innehll1">
     <w:name w:val="toc 1"/>
     <w:hidden/>
+    <w:uiPriority w:val="39"/>
     <w:pPr>
       <w:spacing w:after="2" w:line="256" w:lineRule="auto"/>
       <w:ind w:left="133" w:right="72" w:hanging="10"/>
@@ -3434,6 +3944,90 @@
       <w:color w:val="auto"/>
       <w:sz w:val="22"/>
       <w:lang w:eastAsia="en-US"/>
+    </w:rPr>
+  </w:style>
+  <w:style w:type="character" w:styleId="Hyperlnk">
+    <w:name w:val="Hyperlink"/>
+    <w:basedOn w:val="Standardstycketeckensnitt"/>
+    <w:uiPriority w:val="99"/>
+    <w:unhideWhenUsed/>
+    <w:rsid w:val="009731B1"/>
+    <w:rPr>
+      <w:color w:val="0563C1" w:themeColor="hyperlink"/>
+      <w:u w:val="single"/>
+    </w:rPr>
+  </w:style>
+  <w:style w:type="character" w:styleId="Olstomnmnande">
+    <w:name w:val="Unresolved Mention"/>
+    <w:basedOn w:val="Standardstycketeckensnitt"/>
+    <w:uiPriority w:val="99"/>
+    <w:semiHidden/>
+    <w:unhideWhenUsed/>
+    <w:rsid w:val="009731B1"/>
+    <w:rPr>
+      <w:color w:val="605E5C"/>
+      <w:shd w:val="clear" w:color="auto" w:fill="E1DFDD"/>
+    </w:rPr>
+  </w:style>
+  <w:style w:type="paragraph" w:styleId="Innehllsfrteckningsrubrik">
+    <w:name w:val="TOC Heading"/>
+    <w:basedOn w:val="Rubrik1"/>
+    <w:next w:val="Normal"/>
+    <w:uiPriority w:val="39"/>
+    <w:unhideWhenUsed/>
+    <w:qFormat/>
+    <w:rsid w:val="00A25137"/>
+    <w:pPr>
+      <w:spacing w:before="240"/>
+      <w:ind w:left="0" w:firstLine="0"/>
+      <w:outlineLvl w:val="9"/>
+    </w:pPr>
+    <w:rPr>
+      <w:rFonts w:asciiTheme="majorHAnsi" w:eastAsiaTheme="majorEastAsia" w:hAnsiTheme="majorHAnsi" w:cstheme="majorBidi"/>
+      <w:color w:val="2F5496" w:themeColor="accent1" w:themeShade="BF"/>
+      <w:kern w:val="0"/>
+      <w:szCs w:val="32"/>
+      <w14:ligatures w14:val="none"/>
+    </w:rPr>
+  </w:style>
+  <w:style w:type="paragraph" w:styleId="Innehll2">
+    <w:name w:val="toc 2"/>
+    <w:basedOn w:val="Normal"/>
+    <w:next w:val="Normal"/>
+    <w:autoRedefine/>
+    <w:uiPriority w:val="39"/>
+    <w:unhideWhenUsed/>
+    <w:rsid w:val="00A25137"/>
+    <w:pPr>
+      <w:spacing w:after="100" w:line="259" w:lineRule="auto"/>
+      <w:ind w:left="220" w:firstLine="0"/>
+    </w:pPr>
+    <w:rPr>
+      <w:rFonts w:asciiTheme="minorHAnsi" w:eastAsiaTheme="minorEastAsia" w:hAnsiTheme="minorHAnsi" w:cs="Times New Roman"/>
+      <w:color w:val="auto"/>
+      <w:kern w:val="0"/>
+      <w:sz w:val="22"/>
+      <w14:ligatures w14:val="none"/>
+    </w:rPr>
+  </w:style>
+  <w:style w:type="paragraph" w:styleId="Innehll3">
+    <w:name w:val="toc 3"/>
+    <w:basedOn w:val="Normal"/>
+    <w:next w:val="Normal"/>
+    <w:autoRedefine/>
+    <w:uiPriority w:val="39"/>
+    <w:unhideWhenUsed/>
+    <w:rsid w:val="00A25137"/>
+    <w:pPr>
+      <w:spacing w:after="100" w:line="259" w:lineRule="auto"/>
+      <w:ind w:left="440" w:firstLine="0"/>
+    </w:pPr>
+    <w:rPr>
+      <w:rFonts w:asciiTheme="minorHAnsi" w:eastAsiaTheme="minorEastAsia" w:hAnsiTheme="minorHAnsi" w:cs="Times New Roman"/>
+      <w:color w:val="auto"/>
+      <w:kern w:val="0"/>
+      <w:sz w:val="22"/>
+      <w14:ligatures w14:val="none"/>
     </w:rPr>
   </w:style>
 </w:styles>

</xml_diff>